<commit_message>
revise OCT work log
</commit_message>
<xml_diff>
--- a/Log/2018-10-南大研究獎助生學習活動紀錄表易霖.docx
+++ b/Log/2018-10-南大研究獎助生學習活動紀錄表易霖.docx
@@ -1,6 +1,6 @@
 
 <file path=word/document.xml><?xml version="1.0" encoding="utf-8"?>
-<w:document xmlns:wpc="http://schemas.microsoft.com/office/word/2010/wordprocessingCanvas" xmlns:cx="http://schemas.microsoft.com/office/drawing/2014/chartex" xmlns:cx1="http://schemas.microsoft.com/office/drawing/2015/9/8/chartex" xmlns:mc="http://schemas.openxmlformats.org/markup-compatibility/2006" xmlns:o="urn:schemas-microsoft-com:office:office" xmlns:r="http://schemas.openxmlformats.org/officeDocument/2006/relationships" xmlns:m="http://schemas.openxmlformats.org/officeDocument/2006/math" xmlns:v="urn:schemas-microsoft-com:vml" xmlns:wp14="http://schemas.microsoft.com/office/word/2010/wordprocessingDrawing" xmlns:wp="http://schemas.openxmlformats.org/drawingml/2006/wordprocessingDrawing" xmlns:w10="urn:schemas-microsoft-com:office:word" xmlns:w="http://schemas.openxmlformats.org/wordprocessingml/2006/main" xmlns:w14="http://schemas.microsoft.com/office/word/2010/wordml" xmlns:w15="http://schemas.microsoft.com/office/word/2012/wordml" xmlns:w16se="http://schemas.microsoft.com/office/word/2015/wordml/symex" xmlns:wpg="http://schemas.microsoft.com/office/word/2010/wordprocessingGroup" xmlns:wpi="http://schemas.microsoft.com/office/word/2010/wordprocessingInk" xmlns:wne="http://schemas.microsoft.com/office/word/2006/wordml" xmlns:wps="http://schemas.microsoft.com/office/word/2010/wordprocessingShape" mc:Ignorable="w14 w15 w16se wp14">
+<w:document xmlns:wpc="http://schemas.microsoft.com/office/word/2010/wordprocessingCanvas" xmlns:mo="http://schemas.microsoft.com/office/mac/office/2008/main" xmlns:mc="http://schemas.openxmlformats.org/markup-compatibility/2006" xmlns:mv="urn:schemas-microsoft-com:mac:vml" xmlns:o="urn:schemas-microsoft-com:office:office" xmlns:r="http://schemas.openxmlformats.org/officeDocument/2006/relationships" xmlns:m="http://schemas.openxmlformats.org/officeDocument/2006/math" xmlns:v="urn:schemas-microsoft-com:vml" xmlns:wp14="http://schemas.microsoft.com/office/word/2010/wordprocessingDrawing" xmlns:wp="http://schemas.openxmlformats.org/drawingml/2006/wordprocessingDrawing" xmlns:w10="urn:schemas-microsoft-com:office:word" xmlns:w="http://schemas.openxmlformats.org/wordprocessingml/2006/main" xmlns:w14="http://schemas.microsoft.com/office/word/2010/wordml" xmlns:w15="http://schemas.microsoft.com/office/word/2012/wordml" xmlns:wpg="http://schemas.microsoft.com/office/word/2010/wordprocessingGroup" xmlns:wpi="http://schemas.microsoft.com/office/word/2010/wordprocessingInk" xmlns:wne="http://schemas.microsoft.com/office/word/2006/wordml" xmlns:wps="http://schemas.microsoft.com/office/word/2010/wordprocessingShape" mc:Ignorable="w14 w15 wp14">
   <w:body>
     <w:p>
       <w:pPr>
@@ -466,12 +466,21 @@
               </w:rPr>
               <w:t>印出</w:t>
             </w:r>
-            <w:r>
-              <w:rPr>
-                <w:rFonts w:eastAsia="標楷體" w:hint="eastAsia"/>
-                <w:szCs w:val="24"/>
-              </w:rPr>
-              <w:t xml:space="preserve">porgram and game results </w:t>
+            <w:proofErr w:type="spellStart"/>
+            <w:r>
+              <w:rPr>
+                <w:rFonts w:eastAsia="標楷體" w:hint="eastAsia"/>
+                <w:szCs w:val="24"/>
+              </w:rPr>
+              <w:t>porgram</w:t>
+            </w:r>
+            <w:proofErr w:type="spellEnd"/>
+            <w:r>
+              <w:rPr>
+                <w:rFonts w:eastAsia="標楷體" w:hint="eastAsia"/>
+                <w:szCs w:val="24"/>
+              </w:rPr>
+              <w:t xml:space="preserve"> and game results </w:t>
             </w:r>
             <w:r>
               <w:rPr>
@@ -1119,14 +1128,7 @@
                 <w:rFonts w:eastAsia="標楷體" w:hint="eastAsia"/>
                 <w:szCs w:val="24"/>
               </w:rPr>
-              <w:t>IEEE SMC 2018</w:t>
-            </w:r>
-            <w:r>
-              <w:rPr>
-                <w:rFonts w:eastAsia="標楷體" w:hint="eastAsia"/>
-                <w:szCs w:val="24"/>
-              </w:rPr>
-              <w:t xml:space="preserve"> </w:t>
+              <w:t xml:space="preserve">IEEE SMC 2018 </w:t>
             </w:r>
             <w:r>
               <w:rPr>
@@ -1219,8 +1221,6 @@
               </w:rPr>
               <w:t>)</w:t>
             </w:r>
-            <w:bookmarkStart w:id="0" w:name="_GoBack"/>
-            <w:bookmarkEnd w:id="0"/>
           </w:p>
         </w:tc>
       </w:tr>
@@ -2360,6 +2360,78 @@
               </w:rPr>
               <w:t>勝率及匹配率曲線圖</w:t>
             </w:r>
+          </w:p>
+          <w:p>
+            <w:pPr>
+              <w:pStyle w:val="a7"/>
+              <w:numPr>
+                <w:ilvl w:val="0"/>
+                <w:numId w:val="7"/>
+              </w:numPr>
+              <w:ind w:leftChars="0"/>
+              <w:rPr>
+                <w:rFonts w:eastAsia="標楷體" w:hint="eastAsia"/>
+                <w:szCs w:val="24"/>
+              </w:rPr>
+            </w:pPr>
+            <w:r>
+              <w:rPr>
+                <w:rFonts w:eastAsia="標楷體" w:hint="eastAsia"/>
+                <w:szCs w:val="24"/>
+              </w:rPr>
+              <w:t>南一中後測棋局</w:t>
+            </w:r>
+            <w:r>
+              <w:rPr>
+                <w:rFonts w:eastAsia="標楷體"/>
+                <w:szCs w:val="24"/>
+              </w:rPr>
+              <w:t>(</w:t>
+            </w:r>
+            <w:r>
+              <w:rPr>
+                <w:rFonts w:eastAsia="標楷體" w:hint="eastAsia"/>
+                <w:szCs w:val="24"/>
+              </w:rPr>
+              <w:t>驗證實驗結果</w:t>
+            </w:r>
+            <w:r>
+              <w:rPr>
+                <w:rFonts w:eastAsia="標楷體"/>
+                <w:szCs w:val="24"/>
+              </w:rPr>
+              <w:t>[Team Go])</w:t>
+            </w:r>
+          </w:p>
+          <w:p>
+            <w:pPr>
+              <w:pStyle w:val="a7"/>
+              <w:numPr>
+                <w:ilvl w:val="0"/>
+                <w:numId w:val="7"/>
+              </w:numPr>
+              <w:ind w:leftChars="0"/>
+              <w:rPr>
+                <w:rFonts w:eastAsia="標楷體"/>
+                <w:szCs w:val="24"/>
+              </w:rPr>
+            </w:pPr>
+            <w:r>
+              <w:rPr>
+                <w:rFonts w:eastAsia="標楷體" w:hint="eastAsia"/>
+                <w:szCs w:val="24"/>
+              </w:rPr>
+              <w:t>上傳南一中後測兩盤棋局</w:t>
+            </w:r>
+            <w:r>
+              <w:rPr>
+                <w:rFonts w:eastAsia="標楷體"/>
+                <w:szCs w:val="24"/>
+              </w:rPr>
+              <w:t>(DDF)</w:t>
+            </w:r>
+            <w:bookmarkStart w:id="0" w:name="_GoBack"/>
+            <w:bookmarkEnd w:id="0"/>
           </w:p>
         </w:tc>
       </w:tr>
@@ -3750,7 +3822,7 @@
               </wp:anchor>
             </w:drawing>
           </mc:Choice>
-          <mc:Fallback xmlns:mo="http://schemas.microsoft.com/office/mac/office/2008/main" xmlns:mv="urn:schemas-microsoft-com:mac:vml">
+          <mc:Fallback xmlns:w16se="http://schemas.microsoft.com/office/word/2015/wordml/symex" xmlns:cx1="http://schemas.microsoft.com/office/drawing/2015/9/8/chartex" xmlns:cx="http://schemas.microsoft.com/office/drawing/2014/chartex">
             <w:pict>
               <v:shapetype w14:anchorId="32F351C1" id="_x0000_t202" coordsize="21600,21600" o:spt="202" path="m0,0l0,21600,21600,21600,21600,0xe">
                 <v:stroke joinstyle="miter"/>
@@ -3916,7 +3988,7 @@
 </file>
 
 <file path=word/endnotes.xml><?xml version="1.0" encoding="utf-8"?>
-<w:endnotes xmlns:wpc="http://schemas.microsoft.com/office/word/2010/wordprocessingCanvas" xmlns:cx="http://schemas.microsoft.com/office/drawing/2014/chartex" xmlns:cx1="http://schemas.microsoft.com/office/drawing/2015/9/8/chartex" xmlns:mc="http://schemas.openxmlformats.org/markup-compatibility/2006" xmlns:o="urn:schemas-microsoft-com:office:office" xmlns:r="http://schemas.openxmlformats.org/officeDocument/2006/relationships" xmlns:m="http://schemas.openxmlformats.org/officeDocument/2006/math" xmlns:v="urn:schemas-microsoft-com:vml" xmlns:wp14="http://schemas.microsoft.com/office/word/2010/wordprocessingDrawing" xmlns:wp="http://schemas.openxmlformats.org/drawingml/2006/wordprocessingDrawing" xmlns:w10="urn:schemas-microsoft-com:office:word" xmlns:w="http://schemas.openxmlformats.org/wordprocessingml/2006/main" xmlns:w14="http://schemas.microsoft.com/office/word/2010/wordml" xmlns:w15="http://schemas.microsoft.com/office/word/2012/wordml" xmlns:w16se="http://schemas.microsoft.com/office/word/2015/wordml/symex" xmlns:wpg="http://schemas.microsoft.com/office/word/2010/wordprocessingGroup" xmlns:wpi="http://schemas.microsoft.com/office/word/2010/wordprocessingInk" xmlns:wne="http://schemas.microsoft.com/office/word/2006/wordml" xmlns:wps="http://schemas.microsoft.com/office/word/2010/wordprocessingShape" mc:Ignorable="w14 w15 w16se wp14">
+<w:endnotes xmlns:wpc="http://schemas.microsoft.com/office/word/2010/wordprocessingCanvas" xmlns:mo="http://schemas.microsoft.com/office/mac/office/2008/main" xmlns:mc="http://schemas.openxmlformats.org/markup-compatibility/2006" xmlns:mv="urn:schemas-microsoft-com:mac:vml" xmlns:o="urn:schemas-microsoft-com:office:office" xmlns:r="http://schemas.openxmlformats.org/officeDocument/2006/relationships" xmlns:m="http://schemas.openxmlformats.org/officeDocument/2006/math" xmlns:v="urn:schemas-microsoft-com:vml" xmlns:wp14="http://schemas.microsoft.com/office/word/2010/wordprocessingDrawing" xmlns:wp="http://schemas.openxmlformats.org/drawingml/2006/wordprocessingDrawing" xmlns:w10="urn:schemas-microsoft-com:office:word" xmlns:w="http://schemas.openxmlformats.org/wordprocessingml/2006/main" xmlns:w14="http://schemas.microsoft.com/office/word/2010/wordml" xmlns:w15="http://schemas.microsoft.com/office/word/2012/wordml" xmlns:wpg="http://schemas.microsoft.com/office/word/2010/wordprocessingGroup" xmlns:wpi="http://schemas.microsoft.com/office/word/2010/wordprocessingInk" xmlns:wne="http://schemas.microsoft.com/office/word/2006/wordml" xmlns:wps="http://schemas.microsoft.com/office/word/2010/wordprocessingShape" mc:Ignorable="w14 w15 wp14">
   <w:endnote w:type="separator" w:id="-1">
     <w:p>
       <w:r>
@@ -3935,7 +4007,7 @@
 </file>
 
 <file path=word/footnotes.xml><?xml version="1.0" encoding="utf-8"?>
-<w:footnotes xmlns:wpc="http://schemas.microsoft.com/office/word/2010/wordprocessingCanvas" xmlns:cx="http://schemas.microsoft.com/office/drawing/2014/chartex" xmlns:cx1="http://schemas.microsoft.com/office/drawing/2015/9/8/chartex" xmlns:mc="http://schemas.openxmlformats.org/markup-compatibility/2006" xmlns:o="urn:schemas-microsoft-com:office:office" xmlns:r="http://schemas.openxmlformats.org/officeDocument/2006/relationships" xmlns:m="http://schemas.openxmlformats.org/officeDocument/2006/math" xmlns:v="urn:schemas-microsoft-com:vml" xmlns:wp14="http://schemas.microsoft.com/office/word/2010/wordprocessingDrawing" xmlns:wp="http://schemas.openxmlformats.org/drawingml/2006/wordprocessingDrawing" xmlns:w10="urn:schemas-microsoft-com:office:word" xmlns:w="http://schemas.openxmlformats.org/wordprocessingml/2006/main" xmlns:w14="http://schemas.microsoft.com/office/word/2010/wordml" xmlns:w15="http://schemas.microsoft.com/office/word/2012/wordml" xmlns:w16se="http://schemas.microsoft.com/office/word/2015/wordml/symex" xmlns:wpg="http://schemas.microsoft.com/office/word/2010/wordprocessingGroup" xmlns:wpi="http://schemas.microsoft.com/office/word/2010/wordprocessingInk" xmlns:wne="http://schemas.microsoft.com/office/word/2006/wordml" xmlns:wps="http://schemas.microsoft.com/office/word/2010/wordprocessingShape" mc:Ignorable="w14 w15 w16se wp14">
+<w:footnotes xmlns:wpc="http://schemas.microsoft.com/office/word/2010/wordprocessingCanvas" xmlns:mo="http://schemas.microsoft.com/office/mac/office/2008/main" xmlns:mc="http://schemas.openxmlformats.org/markup-compatibility/2006" xmlns:mv="urn:schemas-microsoft-com:mac:vml" xmlns:o="urn:schemas-microsoft-com:office:office" xmlns:r="http://schemas.openxmlformats.org/officeDocument/2006/relationships" xmlns:m="http://schemas.openxmlformats.org/officeDocument/2006/math" xmlns:v="urn:schemas-microsoft-com:vml" xmlns:wp14="http://schemas.microsoft.com/office/word/2010/wordprocessingDrawing" xmlns:wp="http://schemas.openxmlformats.org/drawingml/2006/wordprocessingDrawing" xmlns:w10="urn:schemas-microsoft-com:office:word" xmlns:w="http://schemas.openxmlformats.org/wordprocessingml/2006/main" xmlns:w14="http://schemas.microsoft.com/office/word/2010/wordml" xmlns:w15="http://schemas.microsoft.com/office/word/2012/wordml" xmlns:wpg="http://schemas.microsoft.com/office/word/2010/wordprocessingGroup" xmlns:wpi="http://schemas.microsoft.com/office/word/2010/wordprocessingInk" xmlns:wne="http://schemas.microsoft.com/office/word/2006/wordml" xmlns:wps="http://schemas.microsoft.com/office/word/2010/wordprocessingShape" mc:Ignorable="w14 w15 wp14">
   <w:footnote w:type="separator" w:id="-1">
     <w:p>
       <w:r>
@@ -3954,8 +4026,8 @@
 </file>
 
 <file path=word/numbering.xml><?xml version="1.0" encoding="utf-8"?>
-<w:numbering xmlns:wpc="http://schemas.microsoft.com/office/word/2010/wordprocessingCanvas" xmlns:cx="http://schemas.microsoft.com/office/drawing/2014/chartex" xmlns:cx1="http://schemas.microsoft.com/office/drawing/2015/9/8/chartex" xmlns:mc="http://schemas.openxmlformats.org/markup-compatibility/2006" xmlns:o="urn:schemas-microsoft-com:office:office" xmlns:r="http://schemas.openxmlformats.org/officeDocument/2006/relationships" xmlns:m="http://schemas.openxmlformats.org/officeDocument/2006/math" xmlns:v="urn:schemas-microsoft-com:vml" xmlns:wp14="http://schemas.microsoft.com/office/word/2010/wordprocessingDrawing" xmlns:wp="http://schemas.openxmlformats.org/drawingml/2006/wordprocessingDrawing" xmlns:w10="urn:schemas-microsoft-com:office:word" xmlns:w="http://schemas.openxmlformats.org/wordprocessingml/2006/main" xmlns:w14="http://schemas.microsoft.com/office/word/2010/wordml" xmlns:w15="http://schemas.microsoft.com/office/word/2012/wordml" xmlns:w16se="http://schemas.microsoft.com/office/word/2015/wordml/symex" xmlns:wpg="http://schemas.microsoft.com/office/word/2010/wordprocessingGroup" xmlns:wpi="http://schemas.microsoft.com/office/word/2010/wordprocessingInk" xmlns:wne="http://schemas.microsoft.com/office/word/2006/wordml" xmlns:wps="http://schemas.microsoft.com/office/word/2010/wordprocessingShape" mc:Ignorable="w14 w15 w16se wp14">
-  <w:abstractNum w:abstractNumId="0" w15:restartNumberingAfterBreak="0">
+<w:numbering xmlns:wpc="http://schemas.microsoft.com/office/word/2010/wordprocessingCanvas" xmlns:mo="http://schemas.microsoft.com/office/mac/office/2008/main" xmlns:mc="http://schemas.openxmlformats.org/markup-compatibility/2006" xmlns:mv="urn:schemas-microsoft-com:mac:vml" xmlns:o="urn:schemas-microsoft-com:office:office" xmlns:r="http://schemas.openxmlformats.org/officeDocument/2006/relationships" xmlns:m="http://schemas.openxmlformats.org/officeDocument/2006/math" xmlns:v="urn:schemas-microsoft-com:vml" xmlns:wp14="http://schemas.microsoft.com/office/word/2010/wordprocessingDrawing" xmlns:wp="http://schemas.openxmlformats.org/drawingml/2006/wordprocessingDrawing" xmlns:w10="urn:schemas-microsoft-com:office:word" xmlns:w="http://schemas.openxmlformats.org/wordprocessingml/2006/main" xmlns:w14="http://schemas.microsoft.com/office/word/2010/wordml" xmlns:w15="http://schemas.microsoft.com/office/word/2012/wordml" xmlns:wpg="http://schemas.microsoft.com/office/word/2010/wordprocessingGroup" xmlns:wpi="http://schemas.microsoft.com/office/word/2010/wordprocessingInk" xmlns:wne="http://schemas.microsoft.com/office/word/2006/wordml" xmlns:wps="http://schemas.microsoft.com/office/word/2010/wordprocessingShape" mc:Ignorable="w14 w15 wp14">
+  <w:abstractNum w:abstractNumId="0">
     <w:nsid w:val="0F457C82"/>
     <w:multiLevelType w:val="hybridMultilevel"/>
     <w:tmpl w:val="86AAAC9A"/>
@@ -4041,7 +4113,7 @@
       </w:pPr>
     </w:lvl>
   </w:abstractNum>
-  <w:abstractNum w:abstractNumId="1" w15:restartNumberingAfterBreak="0">
+  <w:abstractNum w:abstractNumId="1">
     <w:nsid w:val="2A0E068E"/>
     <w:multiLevelType w:val="hybridMultilevel"/>
     <w:tmpl w:val="455679BC"/>
@@ -4130,7 +4202,7 @@
       </w:pPr>
     </w:lvl>
   </w:abstractNum>
-  <w:abstractNum w:abstractNumId="2" w15:restartNumberingAfterBreak="0">
+  <w:abstractNum w:abstractNumId="2">
     <w:nsid w:val="2E047F65"/>
     <w:multiLevelType w:val="hybridMultilevel"/>
     <w:tmpl w:val="4D9CD008"/>
@@ -4216,7 +4288,7 @@
       </w:pPr>
     </w:lvl>
   </w:abstractNum>
-  <w:abstractNum w:abstractNumId="3" w15:restartNumberingAfterBreak="0">
+  <w:abstractNum w:abstractNumId="3">
     <w:nsid w:val="56C0508E"/>
     <w:multiLevelType w:val="hybridMultilevel"/>
     <w:tmpl w:val="5DD63016"/>
@@ -4329,7 +4401,7 @@
       </w:rPr>
     </w:lvl>
   </w:abstractNum>
-  <w:abstractNum w:abstractNumId="4" w15:restartNumberingAfterBreak="0">
+  <w:abstractNum w:abstractNumId="4">
     <w:nsid w:val="590F4D80"/>
     <w:multiLevelType w:val="hybridMultilevel"/>
     <w:tmpl w:val="F2FEB65E"/>
@@ -4415,7 +4487,7 @@
       </w:pPr>
     </w:lvl>
   </w:abstractNum>
-  <w:abstractNum w:abstractNumId="5" w15:restartNumberingAfterBreak="0">
+  <w:abstractNum w:abstractNumId="5">
     <w:nsid w:val="67492C44"/>
     <w:multiLevelType w:val="hybridMultilevel"/>
     <w:tmpl w:val="6BA4EE7C"/>
@@ -4528,7 +4600,7 @@
       </w:rPr>
     </w:lvl>
   </w:abstractNum>
-  <w:abstractNum w:abstractNumId="6" w15:restartNumberingAfterBreak="0">
+  <w:abstractNum w:abstractNumId="6">
     <w:nsid w:val="7332284D"/>
     <w:multiLevelType w:val="hybridMultilevel"/>
     <w:tmpl w:val="B7DC07C8"/>
@@ -4666,7 +4738,7 @@
 </file>
 
 <file path=word/styles.xml><?xml version="1.0" encoding="utf-8"?>
-<w:styles xmlns:mc="http://schemas.openxmlformats.org/markup-compatibility/2006" xmlns:r="http://schemas.openxmlformats.org/officeDocument/2006/relationships" xmlns:w="http://schemas.openxmlformats.org/wordprocessingml/2006/main" xmlns:w14="http://schemas.microsoft.com/office/word/2010/wordml" xmlns:w15="http://schemas.microsoft.com/office/word/2012/wordml" xmlns:w16se="http://schemas.microsoft.com/office/word/2015/wordml/symex" mc:Ignorable="w14 w15 w16se">
+<w:styles xmlns:mc="http://schemas.openxmlformats.org/markup-compatibility/2006" xmlns:r="http://schemas.openxmlformats.org/officeDocument/2006/relationships" xmlns:w="http://schemas.openxmlformats.org/wordprocessingml/2006/main" xmlns:w14="http://schemas.microsoft.com/office/word/2010/wordml" xmlns:w15="http://schemas.microsoft.com/office/word/2012/wordml" mc:Ignorable="w14 w15">
   <w:docDefaults>
     <w:rPrDefault>
       <w:rPr>
@@ -4679,7 +4751,7 @@
     </w:rPrDefault>
     <w:pPrDefault/>
   </w:docDefaults>
-  <w:latentStyles w:defLockedState="0" w:defUIPriority="99" w:defSemiHidden="0" w:defUnhideWhenUsed="0" w:defQFormat="0" w:count="371">
+  <w:latentStyles w:defLockedState="0" w:defUIPriority="99" w:defSemiHidden="0" w:defUnhideWhenUsed="0" w:defQFormat="0" w:count="380">
     <w:lsdException w:name="Normal" w:uiPriority="0" w:qFormat="1"/>
     <w:lsdException w:name="heading 1" w:uiPriority="9" w:qFormat="1"/>
     <w:lsdException w:name="heading 2" w:semiHidden="1" w:uiPriority="9" w:unhideWhenUsed="1" w:qFormat="1"/>
@@ -5454,7 +5526,7 @@
 </file>
 
 <file path=customXml/itemProps1.xml><?xml version="1.0" encoding="utf-8"?>
-<ds:datastoreItem xmlns:ds="http://schemas.openxmlformats.org/officeDocument/2006/customXml" ds:itemID="{3312D676-0171-4CC4-B4AA-6ACA1D6A1BF1}">
+<ds:datastoreItem xmlns:ds="http://schemas.openxmlformats.org/officeDocument/2006/customXml" ds:itemID="{0CF7025E-D4D2-2841-982F-937DBAAE9319}">
   <ds:schemaRefs>
     <ds:schemaRef ds:uri="http://schemas.openxmlformats.org/officeDocument/2006/bibliography"/>
   </ds:schemaRefs>

</xml_diff>